<commit_message>
Se crea la base de datos utilizando el sistema DDL
</commit_message>
<xml_diff>
--- a/DatabaseDDL.docx
+++ b/DatabaseDDL.docx
@@ -26,7 +26,7 @@
               <wp:align>right</wp:align>
             </wp:positionH>
             <wp:positionV relativeFrom="paragraph">
-              <wp:posOffset>1314450</wp:posOffset>
+              <wp:posOffset>1333500</wp:posOffset>
             </wp:positionV>
             <wp:extent cx="9951720" cy="2943225"/>
             <wp:effectExtent l="0" t="0" r="0" b="9525"/>
@@ -51,7 +51,7 @@
                     <pic:cNvPicPr/>
                   </pic:nvPicPr>
                   <pic:blipFill>
-                    <a:blip r:embed="rId4">
+                    <a:blip r:embed="rId7">
                       <a:extLst>
                         <a:ext uri="{28A0092B-C50C-407E-A947-70E740481C1C}">
                           <a14:useLocalDpi xmlns:a14="http://schemas.microsoft.com/office/drawing/2010/main" val="0"/>
@@ -155,146 +155,152 @@
         </w:rPr>
         <w:t></w:t>
       </w:r>
+      <w:r>
+        <w:rPr>
+          <w:rFonts w:ascii="CityBlueprint" w:hAnsi="CityBlueprint"/>
+          <w:b/>
+          <w:sz w:val="36"/>
+        </w:rPr>
+        <w:t></w:t>
+      </w:r>
+      <w:r>
+        <w:rPr>
+          <w:rFonts w:ascii="CityBlueprint" w:hAnsi="CityBlueprint"/>
+          <w:b/>
+          <w:sz w:val="36"/>
+        </w:rPr>
+        <w:t></w:t>
+      </w:r>
+      <w:r>
+        <w:rPr>
+          <w:rFonts w:ascii="CityBlueprint" w:hAnsi="CityBlueprint"/>
+          <w:b/>
+          <w:sz w:val="36"/>
+        </w:rPr>
+        <w:t></w:t>
+      </w:r>
+      <w:r>
+        <w:rPr>
+          <w:rFonts w:ascii="CityBlueprint" w:hAnsi="CityBlueprint"/>
+          <w:b/>
+          <w:sz w:val="36"/>
+        </w:rPr>
+        <w:t></w:t>
+      </w:r>
+      <w:r>
+        <w:rPr>
+          <w:rFonts w:ascii="CityBlueprint" w:hAnsi="CityBlueprint"/>
+          <w:b/>
+          <w:sz w:val="36"/>
+        </w:rPr>
+        <w:t></w:t>
+      </w:r>
+      <w:r>
+        <w:rPr>
+          <w:rFonts w:ascii="CityBlueprint" w:hAnsi="CityBlueprint"/>
+          <w:b/>
+          <w:sz w:val="36"/>
+        </w:rPr>
+        <w:t></w:t>
+      </w:r>
+      <w:r>
+        <w:rPr>
+          <w:rFonts w:ascii="CityBlueprint" w:hAnsi="CityBlueprint"/>
+          <w:b/>
+          <w:sz w:val="36"/>
+        </w:rPr>
+        <w:t></w:t>
+      </w:r>
+      <w:r>
+        <w:rPr>
+          <w:rFonts w:ascii="CityBlueprint" w:hAnsi="CityBlueprint"/>
+          <w:b/>
+          <w:sz w:val="36"/>
+        </w:rPr>
+        <w:t></w:t>
+      </w:r>
+      <w:r>
+        <w:rPr>
+          <w:rFonts w:ascii="CityBlueprint" w:hAnsi="CityBlueprint"/>
+          <w:b/>
+          <w:sz w:val="36"/>
+        </w:rPr>
+        <w:t></w:t>
+      </w:r>
+      <w:r>
+        <w:rPr>
+          <w:rFonts w:ascii="CityBlueprint" w:hAnsi="CityBlueprint"/>
+          <w:b/>
+          <w:sz w:val="36"/>
+        </w:rPr>
+        <w:t></w:t>
+      </w:r>
+      <w:r>
+        <w:rPr>
+          <w:rFonts w:ascii="CityBlueprint" w:hAnsi="CityBlueprint"/>
+          <w:b/>
+          <w:sz w:val="36"/>
+        </w:rPr>
+        <w:t></w:t>
+      </w:r>
+      <w:r>
+        <w:rPr>
+          <w:rFonts w:ascii="CityBlueprint" w:hAnsi="CityBlueprint"/>
+          <w:b/>
+          <w:sz w:val="36"/>
+        </w:rPr>
+        <w:t></w:t>
+      </w:r>
+      <w:r>
+        <w:rPr>
+          <w:rFonts w:ascii="CityBlueprint" w:hAnsi="CityBlueprint"/>
+          <w:b/>
+          <w:sz w:val="36"/>
+        </w:rPr>
+        <w:t></w:t>
+      </w:r>
+      <w:r>
+        <w:rPr>
+          <w:rFonts w:ascii="CityBlueprint" w:hAnsi="CityBlueprint"/>
+          <w:b/>
+          <w:sz w:val="36"/>
+        </w:rPr>
+        <w:t></w:t>
+      </w:r>
+      <w:r>
+        <w:rPr>
+          <w:rFonts w:ascii="CityBlueprint" w:hAnsi="CityBlueprint"/>
+          <w:b/>
+          <w:sz w:val="36"/>
+        </w:rPr>
+        <w:t></w:t>
+      </w:r>
+      <w:r>
+        <w:rPr>
+          <w:rFonts w:ascii="CityBlueprint" w:hAnsi="CityBlueprint"/>
+          <w:b/>
+          <w:sz w:val="36"/>
+        </w:rPr>
+        <w:t></w:t>
+      </w:r>
+      <w:r>
+        <w:rPr>
+          <w:rFonts w:ascii="CityBlueprint" w:hAnsi="CityBlueprint"/>
+          <w:b/>
+          <w:sz w:val="36"/>
+        </w:rPr>
+        <w:t></w:t>
+      </w:r>
       <w:bookmarkStart w:id="0" w:name="_GoBack"/>
       <w:bookmarkEnd w:id="0"/>
-      <w:r>
-        <w:rPr>
-          <w:rFonts w:ascii="CityBlueprint" w:hAnsi="CityBlueprint"/>
-          <w:b/>
-          <w:sz w:val="36"/>
-        </w:rPr>
-        <w:t></w:t>
-      </w:r>
-      <w:r>
-        <w:rPr>
-          <w:rFonts w:ascii="CityBlueprint" w:hAnsi="CityBlueprint"/>
-          <w:b/>
-          <w:sz w:val="36"/>
-        </w:rPr>
-        <w:t></w:t>
-      </w:r>
-      <w:r>
-        <w:rPr>
-          <w:rFonts w:ascii="CityBlueprint" w:hAnsi="CityBlueprint"/>
-          <w:b/>
-          <w:sz w:val="36"/>
-        </w:rPr>
-        <w:t></w:t>
-      </w:r>
-      <w:r>
-        <w:rPr>
-          <w:rFonts w:ascii="CityBlueprint" w:hAnsi="CityBlueprint"/>
-          <w:b/>
-          <w:sz w:val="36"/>
-        </w:rPr>
-        <w:t></w:t>
-      </w:r>
-      <w:r>
-        <w:rPr>
-          <w:rFonts w:ascii="CityBlueprint" w:hAnsi="CityBlueprint"/>
-          <w:b/>
-          <w:sz w:val="36"/>
-        </w:rPr>
-        <w:t></w:t>
-      </w:r>
-      <w:r>
-        <w:rPr>
-          <w:rFonts w:ascii="CityBlueprint" w:hAnsi="CityBlueprint"/>
-          <w:b/>
-          <w:sz w:val="36"/>
-        </w:rPr>
-        <w:t></w:t>
-      </w:r>
-      <w:r>
-        <w:rPr>
-          <w:rFonts w:ascii="CityBlueprint" w:hAnsi="CityBlueprint"/>
-          <w:b/>
-          <w:sz w:val="36"/>
-        </w:rPr>
-        <w:t></w:t>
-      </w:r>
-      <w:r>
-        <w:rPr>
-          <w:rFonts w:ascii="CityBlueprint" w:hAnsi="CityBlueprint"/>
-          <w:b/>
-          <w:sz w:val="36"/>
-        </w:rPr>
-        <w:t></w:t>
-      </w:r>
-      <w:r>
-        <w:rPr>
-          <w:rFonts w:ascii="CityBlueprint" w:hAnsi="CityBlueprint"/>
-          <w:b/>
-          <w:sz w:val="36"/>
-        </w:rPr>
-        <w:t></w:t>
-      </w:r>
-      <w:r>
-        <w:rPr>
-          <w:rFonts w:ascii="CityBlueprint" w:hAnsi="CityBlueprint"/>
-          <w:b/>
-          <w:sz w:val="36"/>
-        </w:rPr>
-        <w:t></w:t>
-      </w:r>
-      <w:r>
-        <w:rPr>
-          <w:rFonts w:ascii="CityBlueprint" w:hAnsi="CityBlueprint"/>
-          <w:b/>
-          <w:sz w:val="36"/>
-        </w:rPr>
-        <w:t></w:t>
-      </w:r>
-      <w:r>
-        <w:rPr>
-          <w:rFonts w:ascii="CityBlueprint" w:hAnsi="CityBlueprint"/>
-          <w:b/>
-          <w:sz w:val="36"/>
-        </w:rPr>
-        <w:t></w:t>
-      </w:r>
-      <w:r>
-        <w:rPr>
-          <w:rFonts w:ascii="CityBlueprint" w:hAnsi="CityBlueprint"/>
-          <w:b/>
-          <w:sz w:val="36"/>
-        </w:rPr>
-        <w:t></w:t>
-      </w:r>
-      <w:r>
-        <w:rPr>
-          <w:rFonts w:ascii="CityBlueprint" w:hAnsi="CityBlueprint"/>
-          <w:b/>
-          <w:sz w:val="36"/>
-        </w:rPr>
-        <w:t></w:t>
-      </w:r>
-      <w:r>
-        <w:rPr>
-          <w:rFonts w:ascii="CityBlueprint" w:hAnsi="CityBlueprint"/>
-          <w:b/>
-          <w:sz w:val="36"/>
-        </w:rPr>
-        <w:t></w:t>
-      </w:r>
-      <w:r>
-        <w:rPr>
-          <w:rFonts w:ascii="CityBlueprint" w:hAnsi="CityBlueprint"/>
-          <w:b/>
-          <w:sz w:val="36"/>
-        </w:rPr>
-        <w:t></w:t>
-      </w:r>
-      <w:r>
-        <w:rPr>
-          <w:rFonts w:ascii="CityBlueprint" w:hAnsi="CityBlueprint"/>
-          <w:b/>
-          <w:sz w:val="36"/>
-        </w:rPr>
-        <w:t></w:t>
-      </w:r>
     </w:p>
     <w:sectPr>
+      <w:headerReference w:type="even" r:id="rId8"/>
+      <w:headerReference w:type="default" r:id="rId9"/>
+      <w:footerReference w:type="even" r:id="rId10"/>
+      <w:footerReference w:type="default" r:id="rId11"/>
+      <w:headerReference w:type="first" r:id="rId12"/>
+      <w:footerReference w:type="first" r:id="rId13"/>
       <w:pgSz w:w="15840" w:h="12240" w:orient="landscape"/>
       <w:pgMar w:top="1701" w:right="1417" w:bottom="1701" w:left="1417" w:header="708" w:footer="708" w:gutter="0"/>
       <w:cols w:space="708"/>
@@ -302,6 +308,116 @@
     </w:sectPr>
   </w:body>
 </w:document>
+</file>
+
+<file path=word/endnotes.xml><?xml version="1.0" encoding="utf-8"?>
+<w:endnotes xmlns:wpc="http://schemas.microsoft.com/office/word/2010/wordprocessingCanvas" xmlns:cx="http://schemas.microsoft.com/office/drawing/2014/chartex" xmlns:mc="http://schemas.openxmlformats.org/markup-compatibility/2006" xmlns:o="urn:schemas-microsoft-com:office:office" xmlns:r="http://schemas.openxmlformats.org/officeDocument/2006/relationships" xmlns:m="http://schemas.openxmlformats.org/officeDocument/2006/math" xmlns:v="urn:schemas-microsoft-com:vml" xmlns:wp14="http://schemas.microsoft.com/office/word/2010/wordprocessingDrawing" xmlns:wp="http://schemas.openxmlformats.org/drawingml/2006/wordprocessingDrawing" xmlns:w10="urn:schemas-microsoft-com:office:word" xmlns:w="http://schemas.openxmlformats.org/wordprocessingml/2006/main" xmlns:w14="http://schemas.microsoft.com/office/word/2010/wordml" xmlns:w15="http://schemas.microsoft.com/office/word/2012/wordml" xmlns:w16se="http://schemas.microsoft.com/office/word/2015/wordml/symex" xmlns:wpg="http://schemas.microsoft.com/office/word/2010/wordprocessingGroup" xmlns:wpi="http://schemas.microsoft.com/office/word/2010/wordprocessingInk" xmlns:wne="http://schemas.microsoft.com/office/word/2006/wordml" xmlns:wps="http://schemas.microsoft.com/office/word/2010/wordprocessingShape" mc:Ignorable="w14 w15 w16se wp14">
+  <w:endnote w:type="separator" w:id="-1">
+    <w:p>
+      <w:pPr>
+        <w:spacing w:after="0" w:line="240" w:lineRule="auto"/>
+      </w:pPr>
+      <w:r>
+        <w:separator/>
+      </w:r>
+    </w:p>
+  </w:endnote>
+  <w:endnote w:type="continuationSeparator" w:id="0">
+    <w:p>
+      <w:pPr>
+        <w:spacing w:after="0" w:line="240" w:lineRule="auto"/>
+      </w:pPr>
+      <w:r>
+        <w:continuationSeparator/>
+      </w:r>
+    </w:p>
+  </w:endnote>
+</w:endnotes>
+</file>
+
+<file path=word/footer1.xml><?xml version="1.0" encoding="utf-8"?>
+<w:ftr xmlns:wpc="http://schemas.microsoft.com/office/word/2010/wordprocessingCanvas" xmlns:cx="http://schemas.microsoft.com/office/drawing/2014/chartex" xmlns:mc="http://schemas.openxmlformats.org/markup-compatibility/2006" xmlns:o="urn:schemas-microsoft-com:office:office" xmlns:r="http://schemas.openxmlformats.org/officeDocument/2006/relationships" xmlns:m="http://schemas.openxmlformats.org/officeDocument/2006/math" xmlns:v="urn:schemas-microsoft-com:vml" xmlns:wp14="http://schemas.microsoft.com/office/word/2010/wordprocessingDrawing" xmlns:wp="http://schemas.openxmlformats.org/drawingml/2006/wordprocessingDrawing" xmlns:w10="urn:schemas-microsoft-com:office:word" xmlns:w="http://schemas.openxmlformats.org/wordprocessingml/2006/main" xmlns:w14="http://schemas.microsoft.com/office/word/2010/wordml" xmlns:w15="http://schemas.microsoft.com/office/word/2012/wordml" xmlns:w16se="http://schemas.microsoft.com/office/word/2015/wordml/symex" xmlns:wpg="http://schemas.microsoft.com/office/word/2010/wordprocessingGroup" xmlns:wpi="http://schemas.microsoft.com/office/word/2010/wordprocessingInk" xmlns:wne="http://schemas.microsoft.com/office/word/2006/wordml" xmlns:wps="http://schemas.microsoft.com/office/word/2010/wordprocessingShape" mc:Ignorable="w14 w15 w16se wp14">
+  <w:p>
+    <w:pPr>
+      <w:pStyle w:val="Piedepgina"/>
+    </w:pPr>
+  </w:p>
+</w:ftr>
+</file>
+
+<file path=word/footer2.xml><?xml version="1.0" encoding="utf-8"?>
+<w:ftr xmlns:wpc="http://schemas.microsoft.com/office/word/2010/wordprocessingCanvas" xmlns:cx="http://schemas.microsoft.com/office/drawing/2014/chartex" xmlns:mc="http://schemas.openxmlformats.org/markup-compatibility/2006" xmlns:o="urn:schemas-microsoft-com:office:office" xmlns:r="http://schemas.openxmlformats.org/officeDocument/2006/relationships" xmlns:m="http://schemas.openxmlformats.org/officeDocument/2006/math" xmlns:v="urn:schemas-microsoft-com:vml" xmlns:wp14="http://schemas.microsoft.com/office/word/2010/wordprocessingDrawing" xmlns:wp="http://schemas.openxmlformats.org/drawingml/2006/wordprocessingDrawing" xmlns:w10="urn:schemas-microsoft-com:office:word" xmlns:w="http://schemas.openxmlformats.org/wordprocessingml/2006/main" xmlns:w14="http://schemas.microsoft.com/office/word/2010/wordml" xmlns:w15="http://schemas.microsoft.com/office/word/2012/wordml" xmlns:w16se="http://schemas.microsoft.com/office/word/2015/wordml/symex" xmlns:wpg="http://schemas.microsoft.com/office/word/2010/wordprocessingGroup" xmlns:wpi="http://schemas.microsoft.com/office/word/2010/wordprocessingInk" xmlns:wne="http://schemas.microsoft.com/office/word/2006/wordml" xmlns:wps="http://schemas.microsoft.com/office/word/2010/wordprocessingShape" mc:Ignorable="w14 w15 w16se wp14">
+  <w:p>
+    <w:pPr>
+      <w:pStyle w:val="Piedepgina"/>
+    </w:pPr>
+  </w:p>
+</w:ftr>
+</file>
+
+<file path=word/footer3.xml><?xml version="1.0" encoding="utf-8"?>
+<w:ftr xmlns:wpc="http://schemas.microsoft.com/office/word/2010/wordprocessingCanvas" xmlns:cx="http://schemas.microsoft.com/office/drawing/2014/chartex" xmlns:mc="http://schemas.openxmlformats.org/markup-compatibility/2006" xmlns:o="urn:schemas-microsoft-com:office:office" xmlns:r="http://schemas.openxmlformats.org/officeDocument/2006/relationships" xmlns:m="http://schemas.openxmlformats.org/officeDocument/2006/math" xmlns:v="urn:schemas-microsoft-com:vml" xmlns:wp14="http://schemas.microsoft.com/office/word/2010/wordprocessingDrawing" xmlns:wp="http://schemas.openxmlformats.org/drawingml/2006/wordprocessingDrawing" xmlns:w10="urn:schemas-microsoft-com:office:word" xmlns:w="http://schemas.openxmlformats.org/wordprocessingml/2006/main" xmlns:w14="http://schemas.microsoft.com/office/word/2010/wordml" xmlns:w15="http://schemas.microsoft.com/office/word/2012/wordml" xmlns:w16se="http://schemas.microsoft.com/office/word/2015/wordml/symex" xmlns:wpg="http://schemas.microsoft.com/office/word/2010/wordprocessingGroup" xmlns:wpi="http://schemas.microsoft.com/office/word/2010/wordprocessingInk" xmlns:wne="http://schemas.microsoft.com/office/word/2006/wordml" xmlns:wps="http://schemas.microsoft.com/office/word/2010/wordprocessingShape" mc:Ignorable="w14 w15 w16se wp14">
+  <w:p>
+    <w:pPr>
+      <w:pStyle w:val="Piedepgina"/>
+    </w:pPr>
+  </w:p>
+</w:ftr>
+</file>
+
+<file path=word/footnotes.xml><?xml version="1.0" encoding="utf-8"?>
+<w:footnotes xmlns:wpc="http://schemas.microsoft.com/office/word/2010/wordprocessingCanvas" xmlns:cx="http://schemas.microsoft.com/office/drawing/2014/chartex" xmlns:mc="http://schemas.openxmlformats.org/markup-compatibility/2006" xmlns:o="urn:schemas-microsoft-com:office:office" xmlns:r="http://schemas.openxmlformats.org/officeDocument/2006/relationships" xmlns:m="http://schemas.openxmlformats.org/officeDocument/2006/math" xmlns:v="urn:schemas-microsoft-com:vml" xmlns:wp14="http://schemas.microsoft.com/office/word/2010/wordprocessingDrawing" xmlns:wp="http://schemas.openxmlformats.org/drawingml/2006/wordprocessingDrawing" xmlns:w10="urn:schemas-microsoft-com:office:word" xmlns:w="http://schemas.openxmlformats.org/wordprocessingml/2006/main" xmlns:w14="http://schemas.microsoft.com/office/word/2010/wordml" xmlns:w15="http://schemas.microsoft.com/office/word/2012/wordml" xmlns:w16se="http://schemas.microsoft.com/office/word/2015/wordml/symex" xmlns:wpg="http://schemas.microsoft.com/office/word/2010/wordprocessingGroup" xmlns:wpi="http://schemas.microsoft.com/office/word/2010/wordprocessingInk" xmlns:wne="http://schemas.microsoft.com/office/word/2006/wordml" xmlns:wps="http://schemas.microsoft.com/office/word/2010/wordprocessingShape" mc:Ignorable="w14 w15 w16se wp14">
+  <w:footnote w:type="separator" w:id="-1">
+    <w:p>
+      <w:pPr>
+        <w:spacing w:after="0" w:line="240" w:lineRule="auto"/>
+      </w:pPr>
+      <w:r>
+        <w:separator/>
+      </w:r>
+    </w:p>
+  </w:footnote>
+  <w:footnote w:type="continuationSeparator" w:id="0">
+    <w:p>
+      <w:pPr>
+        <w:spacing w:after="0" w:line="240" w:lineRule="auto"/>
+      </w:pPr>
+      <w:r>
+        <w:continuationSeparator/>
+      </w:r>
+    </w:p>
+  </w:footnote>
+</w:footnotes>
+</file>
+
+<file path=word/header1.xml><?xml version="1.0" encoding="utf-8"?>
+<w:hdr xmlns:wpc="http://schemas.microsoft.com/office/word/2010/wordprocessingCanvas" xmlns:cx="http://schemas.microsoft.com/office/drawing/2014/chartex" xmlns:mc="http://schemas.openxmlformats.org/markup-compatibility/2006" xmlns:o="urn:schemas-microsoft-com:office:office" xmlns:r="http://schemas.openxmlformats.org/officeDocument/2006/relationships" xmlns:m="http://schemas.openxmlformats.org/officeDocument/2006/math" xmlns:v="urn:schemas-microsoft-com:vml" xmlns:wp14="http://schemas.microsoft.com/office/word/2010/wordprocessingDrawing" xmlns:wp="http://schemas.openxmlformats.org/drawingml/2006/wordprocessingDrawing" xmlns:w10="urn:schemas-microsoft-com:office:word" xmlns:w="http://schemas.openxmlformats.org/wordprocessingml/2006/main" xmlns:w14="http://schemas.microsoft.com/office/word/2010/wordml" xmlns:w15="http://schemas.microsoft.com/office/word/2012/wordml" xmlns:w16se="http://schemas.microsoft.com/office/word/2015/wordml/symex" xmlns:wpg="http://schemas.microsoft.com/office/word/2010/wordprocessingGroup" xmlns:wpi="http://schemas.microsoft.com/office/word/2010/wordprocessingInk" xmlns:wne="http://schemas.microsoft.com/office/word/2006/wordml" xmlns:wps="http://schemas.microsoft.com/office/word/2010/wordprocessingShape" mc:Ignorable="w14 w15 w16se wp14">
+  <w:p>
+    <w:pPr>
+      <w:pStyle w:val="Encabezado"/>
+    </w:pPr>
+  </w:p>
+</w:hdr>
+</file>
+
+<file path=word/header2.xml><?xml version="1.0" encoding="utf-8"?>
+<w:hdr xmlns:wpc="http://schemas.microsoft.com/office/word/2010/wordprocessingCanvas" xmlns:cx="http://schemas.microsoft.com/office/drawing/2014/chartex" xmlns:mc="http://schemas.openxmlformats.org/markup-compatibility/2006" xmlns:o="urn:schemas-microsoft-com:office:office" xmlns:r="http://schemas.openxmlformats.org/officeDocument/2006/relationships" xmlns:m="http://schemas.openxmlformats.org/officeDocument/2006/math" xmlns:v="urn:schemas-microsoft-com:vml" xmlns:wp14="http://schemas.microsoft.com/office/word/2010/wordprocessingDrawing" xmlns:wp="http://schemas.openxmlformats.org/drawingml/2006/wordprocessingDrawing" xmlns:w10="urn:schemas-microsoft-com:office:word" xmlns:w="http://schemas.openxmlformats.org/wordprocessingml/2006/main" xmlns:w14="http://schemas.microsoft.com/office/word/2010/wordml" xmlns:w15="http://schemas.microsoft.com/office/word/2012/wordml" xmlns:w16se="http://schemas.microsoft.com/office/word/2015/wordml/symex" xmlns:wpg="http://schemas.microsoft.com/office/word/2010/wordprocessingGroup" xmlns:wpi="http://schemas.microsoft.com/office/word/2010/wordprocessingInk" xmlns:wne="http://schemas.microsoft.com/office/word/2006/wordml" xmlns:wps="http://schemas.microsoft.com/office/word/2010/wordprocessingShape" mc:Ignorable="w14 w15 w16se wp14">
+  <w:p>
+    <w:pPr>
+      <w:pStyle w:val="Encabezado"/>
+    </w:pPr>
+  </w:p>
+</w:hdr>
+</file>
+
+<file path=word/header3.xml><?xml version="1.0" encoding="utf-8"?>
+<w:hdr xmlns:wpc="http://schemas.microsoft.com/office/word/2010/wordprocessingCanvas" xmlns:cx="http://schemas.microsoft.com/office/drawing/2014/chartex" xmlns:mc="http://schemas.openxmlformats.org/markup-compatibility/2006" xmlns:o="urn:schemas-microsoft-com:office:office" xmlns:r="http://schemas.openxmlformats.org/officeDocument/2006/relationships" xmlns:m="http://schemas.openxmlformats.org/officeDocument/2006/math" xmlns:v="urn:schemas-microsoft-com:vml" xmlns:wp14="http://schemas.microsoft.com/office/word/2010/wordprocessingDrawing" xmlns:wp="http://schemas.openxmlformats.org/drawingml/2006/wordprocessingDrawing" xmlns:w10="urn:schemas-microsoft-com:office:word" xmlns:w="http://schemas.openxmlformats.org/wordprocessingml/2006/main" xmlns:w14="http://schemas.microsoft.com/office/word/2010/wordml" xmlns:w15="http://schemas.microsoft.com/office/word/2012/wordml" xmlns:w16se="http://schemas.microsoft.com/office/word/2015/wordml/symex" xmlns:wpg="http://schemas.microsoft.com/office/word/2010/wordprocessingGroup" xmlns:wpi="http://schemas.microsoft.com/office/word/2010/wordprocessingInk" xmlns:wne="http://schemas.microsoft.com/office/word/2006/wordml" xmlns:wps="http://schemas.microsoft.com/office/word/2010/wordprocessingShape" mc:Ignorable="w14 w15 w16se wp14">
+  <w:p>
+    <w:pPr>
+      <w:pStyle w:val="Encabezado"/>
+    </w:pPr>
+  </w:p>
+</w:hdr>
 </file>
 
 <file path=word/styles.xml><?xml version="1.0" encoding="utf-8"?>
@@ -725,6 +841,50 @@
     <w:semiHidden/>
     <w:unhideWhenUsed/>
   </w:style>
+  <w:style w:type="paragraph" w:styleId="Encabezado">
+    <w:name w:val="header"/>
+    <w:basedOn w:val="Normal"/>
+    <w:link w:val="EncabezadoCar"/>
+    <w:uiPriority w:val="99"/>
+    <w:unhideWhenUsed/>
+    <w:rsid w:val="000F5A5D"/>
+    <w:pPr>
+      <w:tabs>
+        <w:tab w:val="center" w:pos="4419"/>
+        <w:tab w:val="right" w:pos="8838"/>
+      </w:tabs>
+      <w:spacing w:after="0" w:line="240" w:lineRule="auto"/>
+    </w:pPr>
+  </w:style>
+  <w:style w:type="character" w:customStyle="1" w:styleId="EncabezadoCar">
+    <w:name w:val="Encabezado Car"/>
+    <w:basedOn w:val="Fuentedeprrafopredeter"/>
+    <w:link w:val="Encabezado"/>
+    <w:uiPriority w:val="99"/>
+    <w:rsid w:val="000F5A5D"/>
+  </w:style>
+  <w:style w:type="paragraph" w:styleId="Piedepgina">
+    <w:name w:val="footer"/>
+    <w:basedOn w:val="Normal"/>
+    <w:link w:val="PiedepginaCar"/>
+    <w:uiPriority w:val="99"/>
+    <w:unhideWhenUsed/>
+    <w:rsid w:val="000F5A5D"/>
+    <w:pPr>
+      <w:tabs>
+        <w:tab w:val="center" w:pos="4419"/>
+        <w:tab w:val="right" w:pos="8838"/>
+      </w:tabs>
+      <w:spacing w:after="0" w:line="240" w:lineRule="auto"/>
+    </w:pPr>
+  </w:style>
+  <w:style w:type="character" w:customStyle="1" w:styleId="PiedepginaCar">
+    <w:name w:val="Pie de página Car"/>
+    <w:basedOn w:val="Fuentedeprrafopredeter"/>
+    <w:link w:val="Piedepgina"/>
+    <w:uiPriority w:val="99"/>
+    <w:rsid w:val="000F5A5D"/>
+  </w:style>
 </w:styles>
 </file>
 
@@ -987,4 +1147,16 @@
     </a:ext>
   </a:extLst>
 </a:theme>
+</file>
+
+<file path=customXml/item1.xml><?xml version="1.0" encoding="utf-8"?>
+<b:Sources xmlns:b="http://schemas.openxmlformats.org/officeDocument/2006/bibliography" xmlns="http://schemas.openxmlformats.org/officeDocument/2006/bibliography" SelectedStyle="\APASixthEditionOfficeOnline.xsl" StyleName="APA" Version="6"/>
+</file>
+
+<file path=customXml/itemProps1.xml><?xml version="1.0" encoding="utf-8"?>
+<ds:datastoreItem xmlns:ds="http://schemas.openxmlformats.org/officeDocument/2006/customXml" ds:itemID="{D0BA5E0E-D5CA-4428-85F1-225F794F2547}">
+  <ds:schemaRefs>
+    <ds:schemaRef ds:uri="http://schemas.openxmlformats.org/officeDocument/2006/bibliography"/>
+  </ds:schemaRefs>
+</ds:datastoreItem>
 </file>
</xml_diff>